<commit_message>
30 OCT LINKS UPDATED
</commit_message>
<xml_diff>
--- a/lib/solutions/IOS and android App publish.docx
+++ b/lib/solutions/IOS and android App publish.docx
@@ -159,6 +159,11 @@
           <w:color w:val="000000" w:themeColor="text1"/>
         </w:rPr>
         <w:instrText>"</w:instrText>
+      </w:r>
+      <w:r>
+        <w:rPr>
+          <w:color w:val="000000" w:themeColor="text1"/>
+        </w:rPr>
       </w:r>
       <w:r>
         <w:rPr>
@@ -1758,54 +1763,12 @@
         <w:t>o begin with, you will need to register a new </w:t>
       </w:r>
       <w:r>
-        <w:rPr>
-          <w:rFonts w:ascii="Georgia" w:eastAsia="Times New Roman" w:hAnsi="Georgia" w:cs="Times New Roman"/>
-          <w:color w:val="242424"/>
-          <w:spacing w:val="-1"/>
-          <w:kern w:val="0"/>
-          <w:sz w:val="30"/>
-          <w:szCs w:val="30"/>
-          <w:lang w:val="en-PK" w:eastAsia="en-GB"/>
-          <w14:ligatures w14:val="none"/>
-        </w:rPr>
         <w:fldChar w:fldCharType="begin"/>
       </w:r>
       <w:r>
-        <w:rPr>
-          <w:rFonts w:ascii="Georgia" w:eastAsia="Times New Roman" w:hAnsi="Georgia" w:cs="Times New Roman"/>
-          <w:color w:val="242424"/>
-          <w:spacing w:val="-1"/>
-          <w:kern w:val="0"/>
-          <w:sz w:val="30"/>
-          <w:szCs w:val="30"/>
-          <w:lang w:val="en-PK" w:eastAsia="en-GB"/>
-          <w14:ligatures w14:val="none"/>
-        </w:rPr>
         <w:instrText>HYPERLINK "https://developer.apple.com/account/resources/identifiers/add/bundleId" \t "_blank"</w:instrText>
       </w:r>
       <w:r>
-        <w:rPr>
-          <w:rFonts w:ascii="Georgia" w:eastAsia="Times New Roman" w:hAnsi="Georgia" w:cs="Times New Roman"/>
-          <w:color w:val="242424"/>
-          <w:spacing w:val="-1"/>
-          <w:kern w:val="0"/>
-          <w:sz w:val="30"/>
-          <w:szCs w:val="30"/>
-          <w:lang w:val="en-PK" w:eastAsia="en-GB"/>
-          <w14:ligatures w14:val="none"/>
-        </w:rPr>
-      </w:r>
-      <w:r>
-        <w:rPr>
-          <w:rFonts w:ascii="Georgia" w:eastAsia="Times New Roman" w:hAnsi="Georgia" w:cs="Times New Roman"/>
-          <w:color w:val="242424"/>
-          <w:spacing w:val="-1"/>
-          <w:kern w:val="0"/>
-          <w:sz w:val="30"/>
-          <w:szCs w:val="30"/>
-          <w:lang w:val="en-PK" w:eastAsia="en-GB"/>
-          <w14:ligatures w14:val="none"/>
-        </w:rPr>
         <w:fldChar w:fldCharType="separate"/>
       </w:r>
       <w:r>
@@ -1825,11 +1788,12 @@
       <w:r>
         <w:rPr>
           <w:rFonts w:ascii="Georgia" w:eastAsia="Times New Roman" w:hAnsi="Georgia" w:cs="Times New Roman"/>
-          <w:color w:val="242424"/>
-          <w:spacing w:val="-1"/>
-          <w:kern w:val="0"/>
-          <w:sz w:val="30"/>
-          <w:szCs w:val="30"/>
+          <w:color w:val="0000FF"/>
+          <w:spacing w:val="-1"/>
+          <w:kern w:val="0"/>
+          <w:sz w:val="30"/>
+          <w:szCs w:val="30"/>
+          <w:u w:val="single"/>
           <w:lang w:val="en-PK" w:eastAsia="en-GB"/>
           <w14:ligatures w14:val="none"/>
         </w:rPr>
@@ -2253,18 +2217,35 @@
         <w:lastRenderedPageBreak/>
         <w:t>and created at </w:t>
       </w:r>
-      <w:hyperlink r:id="rId9" w:tgtFrame="_blank" w:history="1">
-        <w:r>
-          <w:rPr>
-            <w:rStyle w:val="Hyperlink"/>
-            <w:rFonts w:ascii="Georgia" w:hAnsi="Georgia"/>
-            <w:spacing w:val="-1"/>
-            <w:sz w:val="30"/>
-            <w:szCs w:val="30"/>
-          </w:rPr>
-          <w:t>developer.apple.com</w:t>
-        </w:r>
-      </w:hyperlink>
+      <w:r>
+        <w:fldChar w:fldCharType="begin"/>
+      </w:r>
+      <w:r>
+        <w:instrText>HYPERLINK "https://developer.apple.com/" \t "_blank"</w:instrText>
+      </w:r>
+      <w:r>
+        <w:fldChar w:fldCharType="separate"/>
+      </w:r>
+      <w:r>
+        <w:rPr>
+          <w:rStyle w:val="Hyperlink"/>
+          <w:rFonts w:ascii="Georgia" w:hAnsi="Georgia"/>
+          <w:spacing w:val="-1"/>
+          <w:sz w:val="30"/>
+          <w:szCs w:val="30"/>
+        </w:rPr>
+        <w:t>developer.apple.com</w:t>
+      </w:r>
+      <w:r>
+        <w:rPr>
+          <w:rStyle w:val="Hyperlink"/>
+          <w:rFonts w:ascii="Georgia" w:hAnsi="Georgia"/>
+          <w:spacing w:val="-1"/>
+          <w:sz w:val="30"/>
+          <w:szCs w:val="30"/>
+        </w:rPr>
+        <w:fldChar w:fldCharType="end"/>
+      </w:r>
       <w:r>
         <w:rPr>
           <w:rFonts w:ascii="Georgia" w:hAnsi="Georgia"/>
@@ -2358,7 +2339,7 @@
                     </pic:cNvPicPr>
                   </pic:nvPicPr>
                   <pic:blipFill>
-                    <a:blip r:embed="rId10" cstate="print">
+                    <a:blip r:embed="rId9" cstate="print">
                       <a:extLst>
                         <a:ext uri="{28A0092B-C50C-407E-A947-70E740481C1C}">
                           <a14:useLocalDpi xmlns:a14="http://schemas.microsoft.com/office/drawing/2010/main" val="0"/>
@@ -2402,7 +2383,411 @@
       </w:pPr>
     </w:p>
     <w:p/>
-    <w:p/>
+    <w:p>
+      <w:pPr>
+        <w:rPr>
+          <w:color w:val="FF0000"/>
+          <w:sz w:val="36"/>
+          <w:szCs w:val="36"/>
+        </w:rPr>
+      </w:pPr>
+      <w:r>
+        <w:rPr>
+          <w:color w:val="FF0000"/>
+          <w:sz w:val="36"/>
+          <w:szCs w:val="36"/>
+        </w:rPr>
+        <w:t>IOS TEST FLIGHT</w:t>
+      </w:r>
+    </w:p>
+    <w:p>
+      <w:pPr>
+        <w:rPr>
+          <w:color w:val="000000" w:themeColor="text1"/>
+          <w:sz w:val="28"/>
+          <w:szCs w:val="28"/>
+        </w:rPr>
+      </w:pPr>
+      <w:r>
+        <w:rPr>
+          <w:color w:val="000000" w:themeColor="text1"/>
+          <w:sz w:val="28"/>
+          <w:szCs w:val="28"/>
+        </w:rPr>
+        <w:t xml:space="preserve">sTEP1 </w:t>
+      </w:r>
+    </w:p>
+    <w:p>
+      <w:pPr>
+        <w:rPr>
+          <w:color w:val="000000" w:themeColor="text1"/>
+          <w:sz w:val="28"/>
+          <w:szCs w:val="28"/>
+        </w:rPr>
+      </w:pPr>
+      <w:r>
+        <w:rPr>
+          <w:color w:val="000000" w:themeColor="text1"/>
+          <w:sz w:val="28"/>
+          <w:szCs w:val="28"/>
+        </w:rPr>
+        <w:t xml:space="preserve">first change the build and version in </w:t>
+      </w:r>
+      <w:proofErr w:type="spellStart"/>
+      <w:proofErr w:type="gramStart"/>
+      <w:r>
+        <w:rPr>
+          <w:color w:val="000000" w:themeColor="text1"/>
+          <w:sz w:val="28"/>
+          <w:szCs w:val="28"/>
+        </w:rPr>
+        <w:t>pubspec.yaml</w:t>
+      </w:r>
+      <w:proofErr w:type="spellEnd"/>
+      <w:proofErr w:type="gramEnd"/>
+    </w:p>
+    <w:p>
+      <w:pPr>
+        <w:rPr>
+          <w:color w:val="000000" w:themeColor="text1"/>
+          <w:sz w:val="28"/>
+          <w:szCs w:val="28"/>
+        </w:rPr>
+      </w:pPr>
+      <w:r>
+        <w:rPr>
+          <w:color w:val="000000" w:themeColor="text1"/>
+          <w:sz w:val="28"/>
+          <w:szCs w:val="28"/>
+        </w:rPr>
+        <w:t>flutter clean</w:t>
+      </w:r>
+    </w:p>
+    <w:p>
+      <w:pPr>
+        <w:rPr>
+          <w:color w:val="000000" w:themeColor="text1"/>
+          <w:sz w:val="28"/>
+          <w:szCs w:val="28"/>
+        </w:rPr>
+      </w:pPr>
+      <w:r>
+        <w:rPr>
+          <w:color w:val="000000" w:themeColor="text1"/>
+          <w:sz w:val="28"/>
+          <w:szCs w:val="28"/>
+        </w:rPr>
+        <w:t xml:space="preserve">pub </w:t>
+      </w:r>
+      <w:proofErr w:type="gramStart"/>
+      <w:r>
+        <w:rPr>
+          <w:color w:val="000000" w:themeColor="text1"/>
+          <w:sz w:val="28"/>
+          <w:szCs w:val="28"/>
+        </w:rPr>
+        <w:t>get</w:t>
+      </w:r>
+      <w:proofErr w:type="gramEnd"/>
+    </w:p>
+    <w:p>
+      <w:pPr>
+        <w:rPr>
+          <w:color w:val="000000" w:themeColor="text1"/>
+          <w:sz w:val="28"/>
+          <w:szCs w:val="28"/>
+        </w:rPr>
+      </w:pPr>
+      <w:r>
+        <w:rPr>
+          <w:color w:val="000000" w:themeColor="text1"/>
+          <w:sz w:val="28"/>
+          <w:szCs w:val="28"/>
+        </w:rPr>
+        <w:t>Build &gt; Flutter &gt; Build IOS</w:t>
+      </w:r>
+    </w:p>
+    <w:p>
+      <w:pPr>
+        <w:rPr>
+          <w:color w:val="000000" w:themeColor="text1"/>
+          <w:sz w:val="28"/>
+          <w:szCs w:val="28"/>
+        </w:rPr>
+      </w:pPr>
+      <w:proofErr w:type="spellStart"/>
+      <w:r>
+        <w:rPr>
+          <w:color w:val="000000" w:themeColor="text1"/>
+          <w:sz w:val="28"/>
+          <w:szCs w:val="28"/>
+        </w:rPr>
+        <w:t>Xcode</w:t>
+      </w:r>
+      <w:proofErr w:type="spellEnd"/>
+      <w:r>
+        <w:rPr>
+          <w:color w:val="000000" w:themeColor="text1"/>
+          <w:sz w:val="28"/>
+          <w:szCs w:val="28"/>
+        </w:rPr>
+        <w:t xml:space="preserve"> product &gt; Build</w:t>
+      </w:r>
+    </w:p>
+    <w:p>
+      <w:pPr>
+        <w:rPr>
+          <w:color w:val="000000" w:themeColor="text1"/>
+          <w:sz w:val="28"/>
+          <w:szCs w:val="28"/>
+        </w:rPr>
+      </w:pPr>
+      <w:proofErr w:type="spellStart"/>
+      <w:r>
+        <w:rPr>
+          <w:color w:val="000000" w:themeColor="text1"/>
+          <w:sz w:val="28"/>
+          <w:szCs w:val="28"/>
+        </w:rPr>
+        <w:t>Xcode</w:t>
+      </w:r>
+      <w:proofErr w:type="spellEnd"/>
+      <w:r>
+        <w:rPr>
+          <w:color w:val="000000" w:themeColor="text1"/>
+          <w:sz w:val="28"/>
+          <w:szCs w:val="28"/>
+        </w:rPr>
+        <w:t xml:space="preserve"> Product &gt; archive</w:t>
+      </w:r>
+    </w:p>
+    <w:p>
+      <w:pPr>
+        <w:rPr>
+          <w:color w:val="000000" w:themeColor="text1"/>
+          <w:sz w:val="28"/>
+          <w:szCs w:val="28"/>
+        </w:rPr>
+      </w:pPr>
+      <w:r>
+        <w:rPr>
+          <w:color w:val="000000" w:themeColor="text1"/>
+          <w:sz w:val="28"/>
+          <w:szCs w:val="28"/>
+        </w:rPr>
+        <w:t>Validate App</w:t>
+      </w:r>
+    </w:p>
+    <w:p>
+      <w:pPr>
+        <w:rPr>
+          <w:color w:val="000000" w:themeColor="text1"/>
+          <w:sz w:val="28"/>
+          <w:szCs w:val="28"/>
+        </w:rPr>
+      </w:pPr>
+      <w:r>
+        <w:rPr>
+          <w:color w:val="000000" w:themeColor="text1"/>
+          <w:sz w:val="28"/>
+          <w:szCs w:val="28"/>
+        </w:rPr>
+        <w:t>Distribute App</w:t>
+      </w:r>
+    </w:p>
+    <w:p>
+      <w:pPr>
+        <w:rPr>
+          <w:color w:val="000000" w:themeColor="text1"/>
+          <w:sz w:val="28"/>
+          <w:szCs w:val="28"/>
+        </w:rPr>
+      </w:pPr>
+      <w:hyperlink r:id="rId10" w:history="1">
+        <w:r>
+          <w:rPr>
+            <w:rStyle w:val="Hyperlink"/>
+            <w:sz w:val="28"/>
+            <w:szCs w:val="28"/>
+          </w:rPr>
+          <w:t>https://www.youtube.com/watch?v=kcnO8K2tWvE</w:t>
+        </w:r>
+      </w:hyperlink>
+    </w:p>
+    <w:p>
+      <w:pPr>
+        <w:rPr>
+          <w:color w:val="000000" w:themeColor="text1"/>
+          <w:sz w:val="28"/>
+          <w:szCs w:val="28"/>
+        </w:rPr>
+      </w:pPr>
+      <w:hyperlink r:id="rId11" w:anchor=":~:text=Release%20your%20app%20on%20TestFlight,-TestFlight%20allows%20developers&amp;text=This%20optional%20step%20covers%20releasing,to%20testers%2C%20then%20click%20Save" w:history="1">
+        <w:r>
+          <w:rPr>
+            <w:rStyle w:val="Hyperlink"/>
+            <w:sz w:val="28"/>
+            <w:szCs w:val="28"/>
+          </w:rPr>
+          <w:t>https://docs.flutter.dev/deployment/ios#:~:text=Release%20your%20app%20on%20TestFlight,-TestFlight%20allows%20developers&amp;text=This%20optional%20step%20covers%20releasing,to%20testers%2C%20then%20click%20Save</w:t>
+        </w:r>
+      </w:hyperlink>
+      <w:r>
+        <w:rPr>
+          <w:color w:val="000000" w:themeColor="text1"/>
+          <w:sz w:val="28"/>
+          <w:szCs w:val="28"/>
+        </w:rPr>
+        <w:t>.</w:t>
+      </w:r>
+    </w:p>
+    <w:p>
+      <w:pPr>
+        <w:rPr>
+          <w:color w:val="000000" w:themeColor="text1"/>
+          <w:sz w:val="28"/>
+          <w:szCs w:val="28"/>
+        </w:rPr>
+      </w:pPr>
+    </w:p>
+    <w:p>
+      <w:pPr>
+        <w:rPr>
+          <w:color w:val="000000" w:themeColor="text1"/>
+          <w:sz w:val="28"/>
+          <w:szCs w:val="28"/>
+        </w:rPr>
+      </w:pPr>
+      <w:hyperlink r:id="rId12" w:history="1">
+        <w:r>
+          <w:rPr>
+            <w:rStyle w:val="Hyperlink"/>
+            <w:sz w:val="28"/>
+            <w:szCs w:val="28"/>
+          </w:rPr>
+          <w:t>https://hassanannajjar.medium.com/how-to-publish-your-flutter-app-to-apple-store-testflight-fddd0f08f5d7</w:t>
+        </w:r>
+      </w:hyperlink>
+    </w:p>
+    <w:p>
+      <w:pPr>
+        <w:rPr>
+          <w:color w:val="000000" w:themeColor="text1"/>
+          <w:sz w:val="28"/>
+          <w:szCs w:val="28"/>
+        </w:rPr>
+      </w:pPr>
+    </w:p>
+    <w:p>
+      <w:pPr>
+        <w:rPr>
+          <w:color w:val="000000" w:themeColor="text1"/>
+          <w:sz w:val="28"/>
+          <w:szCs w:val="28"/>
+        </w:rPr>
+      </w:pPr>
+    </w:p>
+    <w:p>
+      <w:pPr>
+        <w:rPr>
+          <w:color w:val="000000" w:themeColor="text1"/>
+          <w:sz w:val="28"/>
+          <w:szCs w:val="28"/>
+        </w:rPr>
+      </w:pPr>
+      <w:proofErr w:type="spellStart"/>
+      <w:r>
+        <w:rPr>
+          <w:color w:val="000000" w:themeColor="text1"/>
+          <w:sz w:val="28"/>
+          <w:szCs w:val="28"/>
+        </w:rPr>
+        <w:lastRenderedPageBreak/>
+        <w:t>calender</w:t>
+      </w:r>
+      <w:proofErr w:type="spellEnd"/>
+      <w:r>
+        <w:rPr>
+          <w:color w:val="000000" w:themeColor="text1"/>
+          <w:sz w:val="28"/>
+          <w:szCs w:val="28"/>
+        </w:rPr>
+        <w:t xml:space="preserve"> issue in </w:t>
+      </w:r>
+      <w:proofErr w:type="spellStart"/>
+      <w:r>
+        <w:rPr>
+          <w:color w:val="000000" w:themeColor="text1"/>
+          <w:sz w:val="28"/>
+          <w:szCs w:val="28"/>
+        </w:rPr>
+        <w:t>ios</w:t>
+      </w:r>
+      <w:proofErr w:type="spellEnd"/>
+      <w:r>
+        <w:rPr>
+          <w:color w:val="000000" w:themeColor="text1"/>
+          <w:sz w:val="28"/>
+          <w:szCs w:val="28"/>
+        </w:rPr>
+        <w:t xml:space="preserve"> app</w:t>
+      </w:r>
+    </w:p>
+    <w:p>
+      <w:pPr>
+        <w:rPr>
+          <w:color w:val="000000" w:themeColor="text1"/>
+          <w:sz w:val="28"/>
+          <w:szCs w:val="28"/>
+        </w:rPr>
+      </w:pPr>
+      <w:hyperlink r:id="rId13" w:history="1">
+        <w:r>
+          <w:rPr>
+            <w:rStyle w:val="Hyperlink"/>
+            <w:sz w:val="28"/>
+            <w:szCs w:val="28"/>
+          </w:rPr>
+          <w:t>https://stackoverflow.com/questions/52112232/missing-nscalendarsusagedescription-key-with-purpose-string-after-using-telerik</w:t>
+        </w:r>
+      </w:hyperlink>
+    </w:p>
+    <w:p>
+      <w:pPr>
+        <w:rPr>
+          <w:color w:val="000000" w:themeColor="text1"/>
+          <w:sz w:val="28"/>
+          <w:szCs w:val="28"/>
+        </w:rPr>
+      </w:pPr>
+    </w:p>
+    <w:p>
+      <w:pPr>
+        <w:rPr>
+          <w:color w:val="000000" w:themeColor="text1"/>
+          <w:sz w:val="28"/>
+          <w:szCs w:val="28"/>
+        </w:rPr>
+      </w:pPr>
+    </w:p>
+    <w:p>
+      <w:pPr>
+        <w:rPr>
+          <w:color w:val="000000" w:themeColor="text1"/>
+          <w:sz w:val="28"/>
+          <w:szCs w:val="28"/>
+        </w:rPr>
+      </w:pPr>
+    </w:p>
+    <w:p>
+      <w:pPr>
+        <w:rPr>
+          <w:color w:val="000000" w:themeColor="text1"/>
+          <w:sz w:val="28"/>
+          <w:szCs w:val="28"/>
+        </w:rPr>
+      </w:pPr>
+    </w:p>
     <w:p/>
     <w:p>
       <w:pPr>

</xml_diff>

<commit_message>
1 Nov LINKS UPDATED
</commit_message>
<xml_diff>
--- a/lib/solutions/IOS and android App publish.docx
+++ b/lib/solutions/IOS and android App publish.docx
@@ -1520,6 +1520,440 @@
     <w:p>
       <w:pPr>
         <w:rPr>
+          <w:rFonts w:ascii="Georgia" w:hAnsi="Georgia"/>
+          <w:b/>
+          <w:bCs/>
+          <w:color w:val="242424"/>
+          <w:spacing w:val="-1"/>
+          <w:sz w:val="30"/>
+          <w:szCs w:val="30"/>
+          <w:shd w:val="clear" w:color="auto" w:fill="FFFFFF"/>
+        </w:rPr>
+      </w:pPr>
+      <w:proofErr w:type="spellStart"/>
+      <w:r>
+        <w:rPr>
+          <w:rFonts w:ascii="Georgia" w:hAnsi="Georgia"/>
+          <w:b/>
+          <w:bCs/>
+          <w:color w:val="242424"/>
+          <w:spacing w:val="-1"/>
+          <w:sz w:val="30"/>
+          <w:szCs w:val="30"/>
+          <w:shd w:val="clear" w:color="auto" w:fill="FFFFFF"/>
+        </w:rPr>
+        <w:lastRenderedPageBreak/>
+        <w:t>appBundle</w:t>
+      </w:r>
+      <w:proofErr w:type="spellEnd"/>
+    </w:p>
+    <w:p>
+      <w:pPr>
+        <w:rPr>
+          <w:rStyle w:val="Strong"/>
+          <w:rFonts w:ascii="Georgia" w:hAnsi="Georgia"/>
+          <w:b w:val="0"/>
+          <w:bCs w:val="0"/>
+          <w:color w:val="242424"/>
+          <w:spacing w:val="-1"/>
+          <w:sz w:val="30"/>
+          <w:szCs w:val="30"/>
+          <w:shd w:val="clear" w:color="auto" w:fill="FFFFFF"/>
+        </w:rPr>
+      </w:pPr>
+      <w:r>
+        <w:rPr>
+          <w:rStyle w:val="Strong"/>
+          <w:rFonts w:ascii="Georgia" w:hAnsi="Georgia"/>
+          <w:b w:val="0"/>
+          <w:bCs w:val="0"/>
+          <w:color w:val="242424"/>
+          <w:spacing w:val="-1"/>
+          <w:sz w:val="30"/>
+          <w:szCs w:val="30"/>
+          <w:shd w:val="clear" w:color="auto" w:fill="FFFFFF"/>
+        </w:rPr>
+        <w:t>flutter build app</w:t>
+      </w:r>
+      <w:r>
+        <w:rPr>
+          <w:rStyle w:val="Strong"/>
+          <w:rFonts w:ascii="Georgia" w:hAnsi="Georgia"/>
+          <w:b w:val="0"/>
+          <w:bCs w:val="0"/>
+          <w:color w:val="242424"/>
+          <w:spacing w:val="-1"/>
+          <w:sz w:val="30"/>
+          <w:szCs w:val="30"/>
+          <w:shd w:val="clear" w:color="auto" w:fill="FFFFFF"/>
+        </w:rPr>
+        <w:t xml:space="preserve"> </w:t>
+      </w:r>
+      <w:r>
+        <w:rPr>
+          <w:rStyle w:val="Strong"/>
+          <w:rFonts w:ascii="Georgia" w:hAnsi="Georgia"/>
+          <w:b w:val="0"/>
+          <w:bCs w:val="0"/>
+          <w:color w:val="242424"/>
+          <w:spacing w:val="-1"/>
+          <w:sz w:val="30"/>
+          <w:szCs w:val="30"/>
+          <w:shd w:val="clear" w:color="auto" w:fill="FFFFFF"/>
+        </w:rPr>
+        <w:t>bundle</w:t>
+      </w:r>
+    </w:p>
+    <w:p>
+      <w:pPr>
+        <w:rPr>
+          <w:rStyle w:val="Strong"/>
+          <w:rFonts w:ascii="Georgia" w:hAnsi="Georgia"/>
+          <w:b w:val="0"/>
+          <w:bCs w:val="0"/>
+          <w:color w:val="242424"/>
+          <w:spacing w:val="-1"/>
+          <w:sz w:val="30"/>
+          <w:szCs w:val="30"/>
+          <w:shd w:val="clear" w:color="auto" w:fill="FFFFFF"/>
+        </w:rPr>
+      </w:pPr>
+    </w:p>
+    <w:p>
+      <w:pPr>
+        <w:rPr>
+          <w:rStyle w:val="Strong"/>
+          <w:rFonts w:ascii="Georgia" w:hAnsi="Georgia"/>
+          <w:b w:val="0"/>
+          <w:bCs w:val="0"/>
+          <w:color w:val="242424"/>
+          <w:spacing w:val="-1"/>
+          <w:sz w:val="30"/>
+          <w:szCs w:val="30"/>
+          <w:shd w:val="clear" w:color="auto" w:fill="FFFFFF"/>
+        </w:rPr>
+      </w:pPr>
+      <w:r>
+        <w:rPr>
+          <w:rStyle w:val="Strong"/>
+          <w:rFonts w:ascii="Georgia" w:hAnsi="Georgia"/>
+          <w:b w:val="0"/>
+          <w:bCs w:val="0"/>
+          <w:color w:val="242424"/>
+          <w:spacing w:val="-1"/>
+          <w:sz w:val="30"/>
+          <w:szCs w:val="30"/>
+          <w:shd w:val="clear" w:color="auto" w:fill="FFFFFF"/>
+        </w:rPr>
+        <w:t>Built build/app/outputs/bundle/release/app-</w:t>
+      </w:r>
+      <w:proofErr w:type="spellStart"/>
+      <w:r>
+        <w:rPr>
+          <w:rStyle w:val="Strong"/>
+          <w:rFonts w:ascii="Georgia" w:hAnsi="Georgia"/>
+          <w:b w:val="0"/>
+          <w:bCs w:val="0"/>
+          <w:color w:val="242424"/>
+          <w:spacing w:val="-1"/>
+          <w:sz w:val="30"/>
+          <w:szCs w:val="30"/>
+          <w:shd w:val="clear" w:color="auto" w:fill="FFFFFF"/>
+        </w:rPr>
+        <w:t>release.aab</w:t>
+      </w:r>
+      <w:proofErr w:type="spellEnd"/>
+      <w:r>
+        <w:rPr>
+          <w:rStyle w:val="Strong"/>
+          <w:rFonts w:ascii="Georgia" w:hAnsi="Georgia"/>
+          <w:b w:val="0"/>
+          <w:bCs w:val="0"/>
+          <w:color w:val="242424"/>
+          <w:spacing w:val="-1"/>
+          <w:sz w:val="30"/>
+          <w:szCs w:val="30"/>
+          <w:shd w:val="clear" w:color="auto" w:fill="FFFFFF"/>
+        </w:rPr>
+        <w:t xml:space="preserve"> (28.9MB).</w:t>
+      </w:r>
+    </w:p>
+    <w:p>
+      <w:pPr>
+        <w:rPr>
+          <w:rStyle w:val="Strong"/>
+          <w:rFonts w:ascii="Georgia" w:hAnsi="Georgia"/>
+          <w:b w:val="0"/>
+          <w:bCs w:val="0"/>
+          <w:color w:val="242424"/>
+          <w:spacing w:val="-1"/>
+          <w:sz w:val="30"/>
+          <w:szCs w:val="30"/>
+          <w:shd w:val="clear" w:color="auto" w:fill="FFFFFF"/>
+        </w:rPr>
+      </w:pPr>
+      <w:hyperlink r:id="rId7" w:history="1">
+        <w:r>
+          <w:rPr>
+            <w:rStyle w:val="Hyperlink"/>
+            <w:rFonts w:ascii="Georgia" w:hAnsi="Georgia"/>
+            <w:spacing w:val="-1"/>
+            <w:sz w:val="30"/>
+            <w:szCs w:val="30"/>
+            <w:shd w:val="clear" w:color="auto" w:fill="FFFFFF"/>
+          </w:rPr>
+          <w:t>https://medium.com/@ChanakaDev/publish-flutter-app-on-play-store-9084db3600f7</w:t>
+        </w:r>
+      </w:hyperlink>
+    </w:p>
+    <w:p>
+      <w:pPr>
+        <w:rPr>
+          <w:rStyle w:val="Strong"/>
+          <w:rFonts w:ascii="Georgia" w:hAnsi="Georgia"/>
+          <w:b w:val="0"/>
+          <w:bCs w:val="0"/>
+          <w:color w:val="242424"/>
+          <w:spacing w:val="-1"/>
+          <w:sz w:val="30"/>
+          <w:szCs w:val="30"/>
+          <w:shd w:val="clear" w:color="auto" w:fill="FFFFFF"/>
+        </w:rPr>
+      </w:pPr>
+    </w:p>
+    <w:p>
+      <w:pPr>
+        <w:rPr>
+          <w:rStyle w:val="Strong"/>
+          <w:rFonts w:ascii="Georgia" w:hAnsi="Georgia"/>
+          <w:b w:val="0"/>
+          <w:bCs w:val="0"/>
+          <w:color w:val="242424"/>
+          <w:spacing w:val="-1"/>
+          <w:sz w:val="30"/>
+          <w:szCs w:val="30"/>
+          <w:shd w:val="clear" w:color="auto" w:fill="FFFFFF"/>
+        </w:rPr>
+      </w:pPr>
+    </w:p>
+    <w:p>
+      <w:pPr>
+        <w:rPr>
+          <w:rStyle w:val="Strong"/>
+          <w:rFonts w:ascii="Georgia" w:hAnsi="Georgia"/>
+          <w:b w:val="0"/>
+          <w:bCs w:val="0"/>
+          <w:color w:val="242424"/>
+          <w:spacing w:val="-1"/>
+          <w:sz w:val="30"/>
+          <w:szCs w:val="30"/>
+          <w:shd w:val="clear" w:color="auto" w:fill="FFFFFF"/>
+        </w:rPr>
+      </w:pPr>
+      <w:r>
+        <w:rPr>
+          <w:rStyle w:val="Strong"/>
+          <w:rFonts w:ascii="Georgia" w:hAnsi="Georgia"/>
+          <w:b w:val="0"/>
+          <w:bCs w:val="0"/>
+          <w:color w:val="242424"/>
+          <w:spacing w:val="-1"/>
+          <w:sz w:val="30"/>
+          <w:szCs w:val="30"/>
+          <w:shd w:val="clear" w:color="auto" w:fill="FFFFFF"/>
+        </w:rPr>
+        <w:t>good link</w:t>
+      </w:r>
+    </w:p>
+    <w:p>
+      <w:pPr>
+        <w:rPr>
+          <w:rStyle w:val="Strong"/>
+          <w:rFonts w:ascii="Georgia" w:hAnsi="Georgia"/>
+          <w:b w:val="0"/>
+          <w:bCs w:val="0"/>
+          <w:color w:val="242424"/>
+          <w:spacing w:val="-1"/>
+          <w:sz w:val="30"/>
+          <w:szCs w:val="30"/>
+          <w:shd w:val="clear" w:color="auto" w:fill="FFFFFF"/>
+        </w:rPr>
+      </w:pPr>
+      <w:hyperlink r:id="rId8" w:history="1">
+        <w:r>
+          <w:rPr>
+            <w:rStyle w:val="Hyperlink"/>
+            <w:rFonts w:ascii="Georgia" w:hAnsi="Georgia"/>
+            <w:spacing w:val="-1"/>
+            <w:sz w:val="30"/>
+            <w:szCs w:val="30"/>
+            <w:shd w:val="clear" w:color="auto" w:fill="FFFFFF"/>
+          </w:rPr>
+          <w:t>https://dev.to/mimanjh/flutter-deploying-your-app-to-play-store-2nnc</w:t>
+        </w:r>
+      </w:hyperlink>
+    </w:p>
+    <w:p>
+      <w:pPr>
+        <w:rPr>
+          <w:rStyle w:val="Strong"/>
+          <w:rFonts w:ascii="Georgia" w:hAnsi="Georgia"/>
+          <w:b w:val="0"/>
+          <w:bCs w:val="0"/>
+          <w:color w:val="242424"/>
+          <w:spacing w:val="-1"/>
+          <w:sz w:val="30"/>
+          <w:szCs w:val="30"/>
+          <w:shd w:val="clear" w:color="auto" w:fill="FFFFFF"/>
+        </w:rPr>
+      </w:pPr>
+    </w:p>
+    <w:p>
+      <w:pPr>
+        <w:rPr>
+          <w:rStyle w:val="Strong"/>
+          <w:rFonts w:ascii="Georgia" w:hAnsi="Georgia"/>
+          <w:b w:val="0"/>
+          <w:bCs w:val="0"/>
+          <w:color w:val="242424"/>
+          <w:spacing w:val="-1"/>
+          <w:sz w:val="30"/>
+          <w:szCs w:val="30"/>
+          <w:shd w:val="clear" w:color="auto" w:fill="FFFFFF"/>
+        </w:rPr>
+      </w:pPr>
+      <w:r>
+        <w:rPr>
+          <w:rStyle w:val="Strong"/>
+          <w:rFonts w:ascii="Georgia" w:hAnsi="Georgia"/>
+          <w:b w:val="0"/>
+          <w:bCs w:val="0"/>
+          <w:color w:val="242424"/>
+          <w:spacing w:val="-1"/>
+          <w:sz w:val="30"/>
+          <w:szCs w:val="30"/>
+          <w:shd w:val="clear" w:color="auto" w:fill="FFFFFF"/>
+        </w:rPr>
+        <w:t xml:space="preserve">from </w:t>
+      </w:r>
+      <w:proofErr w:type="spellStart"/>
+      <w:r>
+        <w:rPr>
+          <w:rStyle w:val="Strong"/>
+          <w:rFonts w:ascii="Georgia" w:hAnsi="Georgia"/>
+          <w:b w:val="0"/>
+          <w:bCs w:val="0"/>
+          <w:color w:val="242424"/>
+          <w:spacing w:val="-1"/>
+          <w:sz w:val="30"/>
+          <w:szCs w:val="30"/>
+          <w:shd w:val="clear" w:color="auto" w:fill="FFFFFF"/>
+        </w:rPr>
+        <w:t>sctarch</w:t>
+      </w:r>
+      <w:proofErr w:type="spellEnd"/>
+    </w:p>
+    <w:p>
+      <w:pPr>
+        <w:rPr>
+          <w:rStyle w:val="Strong"/>
+          <w:rFonts w:ascii="Georgia" w:hAnsi="Georgia"/>
+          <w:b w:val="0"/>
+          <w:bCs w:val="0"/>
+          <w:color w:val="242424"/>
+          <w:spacing w:val="-1"/>
+          <w:sz w:val="30"/>
+          <w:szCs w:val="30"/>
+          <w:shd w:val="clear" w:color="auto" w:fill="FFFFFF"/>
+        </w:rPr>
+      </w:pPr>
+      <w:hyperlink r:id="rId9" w:history="1">
+        <w:r>
+          <w:rPr>
+            <w:rStyle w:val="Hyperlink"/>
+            <w:rFonts w:ascii="Georgia" w:hAnsi="Georgia"/>
+            <w:spacing w:val="-1"/>
+            <w:sz w:val="30"/>
+            <w:szCs w:val="30"/>
+            <w:shd w:val="clear" w:color="auto" w:fill="FFFFFF"/>
+          </w:rPr>
+          <w:t>https://www.youtube.com/watch?v=g0GNuoCOtaQ</w:t>
+        </w:r>
+      </w:hyperlink>
+    </w:p>
+    <w:p>
+      <w:pPr>
+        <w:rPr>
+          <w:rStyle w:val="Strong"/>
+          <w:rFonts w:ascii="Georgia" w:hAnsi="Georgia"/>
+          <w:b w:val="0"/>
+          <w:bCs w:val="0"/>
+          <w:color w:val="242424"/>
+          <w:spacing w:val="-1"/>
+          <w:sz w:val="30"/>
+          <w:szCs w:val="30"/>
+          <w:shd w:val="clear" w:color="auto" w:fill="FFFFFF"/>
+        </w:rPr>
+      </w:pPr>
+    </w:p>
+    <w:p>
+      <w:pPr>
+        <w:rPr>
+          <w:rStyle w:val="Strong"/>
+          <w:rFonts w:ascii="Georgia" w:hAnsi="Georgia"/>
+          <w:b w:val="0"/>
+          <w:bCs w:val="0"/>
+          <w:color w:val="242424"/>
+          <w:spacing w:val="-1"/>
+          <w:sz w:val="30"/>
+          <w:szCs w:val="30"/>
+          <w:shd w:val="clear" w:color="auto" w:fill="FFFFFF"/>
+        </w:rPr>
+      </w:pPr>
+      <w:r>
+        <w:rPr>
+          <w:rStyle w:val="Strong"/>
+          <w:rFonts w:ascii="Georgia" w:hAnsi="Georgia"/>
+          <w:b w:val="0"/>
+          <w:bCs w:val="0"/>
+          <w:color w:val="242424"/>
+          <w:spacing w:val="-1"/>
+          <w:sz w:val="30"/>
+          <w:szCs w:val="30"/>
+          <w:shd w:val="clear" w:color="auto" w:fill="FFFFFF"/>
+        </w:rPr>
+        <w:t xml:space="preserve"> </w:t>
+      </w:r>
+    </w:p>
+    <w:p>
+      <w:pPr>
+        <w:rPr>
+          <w:rFonts w:ascii="Georgia" w:hAnsi="Georgia"/>
+          <w:b/>
+          <w:bCs/>
+          <w:color w:val="242424"/>
+          <w:spacing w:val="-1"/>
+          <w:sz w:val="30"/>
+          <w:szCs w:val="30"/>
+          <w:shd w:val="clear" w:color="auto" w:fill="FFFFFF"/>
+        </w:rPr>
+      </w:pPr>
+    </w:p>
+    <w:p>
+      <w:pPr>
+        <w:rPr>
+          <w:rFonts w:ascii="Georgia" w:hAnsi="Georgia"/>
+          <w:color w:val="242424"/>
+          <w:spacing w:val="-1"/>
+          <w:sz w:val="30"/>
+          <w:szCs w:val="30"/>
+          <w:shd w:val="clear" w:color="auto" w:fill="FFFFFF"/>
+        </w:rPr>
+      </w:pPr>
+    </w:p>
+    <w:p>
+      <w:pPr>
+        <w:rPr>
           <w:color w:val="FF0000"/>
           <w:sz w:val="56"/>
           <w:szCs w:val="56"/>
@@ -1694,7 +2128,7 @@
                     </pic:cNvPicPr>
                   </pic:nvPicPr>
                   <pic:blipFill>
-                    <a:blip r:embed="rId7">
+                    <a:blip r:embed="rId10">
                       <a:extLst>
                         <a:ext uri="{28A0092B-C50C-407E-A947-70E740481C1C}">
                           <a14:useLocalDpi xmlns:a14="http://schemas.microsoft.com/office/drawing/2010/main" val="0"/>
@@ -1760,6 +2194,7 @@
           <w:lang w:val="en-PK" w:eastAsia="en-GB"/>
           <w14:ligatures w14:val="none"/>
         </w:rPr>
+        <w:lastRenderedPageBreak/>
         <w:t>o begin with, you will need to register a new </w:t>
       </w:r>
       <w:r>
@@ -1903,7 +2338,6 @@
         <w:ind w:left="360"/>
       </w:pPr>
       <w:r>
-        <w:lastRenderedPageBreak/>
         <w:fldChar w:fldCharType="begin"/>
       </w:r>
       <w:r>
@@ -1934,7 +2368,7 @@
                     </pic:cNvPicPr>
                   </pic:nvPicPr>
                   <pic:blipFill>
-                    <a:blip r:embed="rId8">
+                    <a:blip r:embed="rId11">
                       <a:extLst>
                         <a:ext uri="{28A0092B-C50C-407E-A947-70E740481C1C}">
                           <a14:useLocalDpi xmlns:a14="http://schemas.microsoft.com/office/drawing/2010/main" val="0"/>
@@ -2148,7 +2582,21 @@
           <w:lang w:val="en-PK" w:eastAsia="en-GB"/>
           <w14:ligatures w14:val="none"/>
         </w:rPr>
-        <w:t>To protect your app you will need to have a generated certificate and digital “key” which provides a unique, encrypted and reasonably unhackable signature. This proves that the app came from you, not some other suspicious source.</w:t>
+        <w:t xml:space="preserve">To protect your app you will need to have a generated certificate and digital “key” which provides a unique, encrypted and reasonably </w:t>
+      </w:r>
+      <w:r>
+        <w:rPr>
+          <w:rFonts w:ascii="Georgia" w:eastAsia="Times New Roman" w:hAnsi="Georgia" w:cs="Times New Roman"/>
+          <w:color w:val="242424"/>
+          <w:spacing w:val="-1"/>
+          <w:kern w:val="0"/>
+          <w:sz w:val="30"/>
+          <w:szCs w:val="30"/>
+          <w:lang w:val="en-PK" w:eastAsia="en-GB"/>
+          <w14:ligatures w14:val="none"/>
+        </w:rPr>
+        <w:lastRenderedPageBreak/>
+        <w:t>unhackable signature. This proves that the app came from you, not some other suspicious source.</w:t>
       </w:r>
     </w:p>
     <w:p>
@@ -2204,18 +2652,7 @@
           <w:sz w:val="30"/>
           <w:szCs w:val="30"/>
         </w:rPr>
-        <w:t xml:space="preserve">Apple signing is quite different from Google’s app signing. It’s based on certificates and distribution profiles, which are handled in Xcode </w:t>
-      </w:r>
-      <w:r>
-        <w:rPr>
-          <w:rFonts w:ascii="Georgia" w:hAnsi="Georgia"/>
-          <w:color w:val="242424"/>
-          <w:spacing w:val="-1"/>
-          <w:sz w:val="30"/>
-          <w:szCs w:val="30"/>
-        </w:rPr>
-        <w:lastRenderedPageBreak/>
-        <w:t>and created at </w:t>
+        <w:t>Apple signing is quite different from Google’s app signing. It’s based on certificates and distribution profiles, which are handled in Xcode and created at </w:t>
       </w:r>
       <w:r>
         <w:fldChar w:fldCharType="begin"/>
@@ -2339,7 +2776,7 @@
                     </pic:cNvPicPr>
                   </pic:nvPicPr>
                   <pic:blipFill>
-                    <a:blip r:embed="rId9" cstate="print">
+                    <a:blip r:embed="rId12" cstate="print">
                       <a:extLst>
                         <a:ext uri="{28A0092B-C50C-407E-A947-70E740481C1C}">
                           <a14:useLocalDpi xmlns:a14="http://schemas.microsoft.com/office/drawing/2010/main" val="0"/>
@@ -2603,7 +3040,7 @@
           <w:szCs w:val="28"/>
         </w:rPr>
       </w:pPr>
-      <w:hyperlink r:id="rId10" w:history="1">
+      <w:hyperlink r:id="rId13" w:history="1">
         <w:r>
           <w:rPr>
             <w:rStyle w:val="Hyperlink"/>
@@ -2622,7 +3059,7 @@
           <w:szCs w:val="28"/>
         </w:rPr>
       </w:pPr>
-      <w:hyperlink r:id="rId11" w:anchor=":~:text=Release%20your%20app%20on%20TestFlight,-TestFlight%20allows%20developers&amp;text=This%20optional%20step%20covers%20releasing,to%20testers%2C%20then%20click%20Save" w:history="1">
+      <w:hyperlink r:id="rId14" w:anchor=":~:text=Release%20your%20app%20on%20TestFlight,-TestFlight%20allows%20developers&amp;text=This%20optional%20step%20covers%20releasing,to%20testers%2C%20then%20click%20Save" w:history="1">
         <w:r>
           <w:rPr>
             <w:rStyle w:val="Hyperlink"/>
@@ -2658,7 +3095,7 @@
           <w:szCs w:val="28"/>
         </w:rPr>
       </w:pPr>
-      <w:hyperlink r:id="rId12" w:history="1">
+      <w:hyperlink r:id="rId15" w:history="1">
         <w:r>
           <w:rPr>
             <w:rStyle w:val="Hyperlink"/>
@@ -2702,7 +3139,6 @@
           <w:sz w:val="28"/>
           <w:szCs w:val="28"/>
         </w:rPr>
-        <w:lastRenderedPageBreak/>
         <w:t>calender</w:t>
       </w:r>
       <w:proofErr w:type="spellEnd"/>
@@ -2741,7 +3177,7 @@
           <w:szCs w:val="28"/>
         </w:rPr>
       </w:pPr>
-      <w:hyperlink r:id="rId13" w:history="1">
+      <w:hyperlink r:id="rId16" w:history="1">
         <w:r>
           <w:rPr>
             <w:rStyle w:val="Hyperlink"/>
@@ -2778,17 +3214,251 @@
           <w:szCs w:val="28"/>
         </w:rPr>
       </w:pPr>
-    </w:p>
-    <w:p>
-      <w:pPr>
-        <w:rPr>
-          <w:color w:val="000000" w:themeColor="text1"/>
-          <w:sz w:val="28"/>
-          <w:szCs w:val="28"/>
-        </w:rPr>
-      </w:pPr>
-    </w:p>
-    <w:p/>
+      <w:r>
+        <w:rPr>
+          <w:color w:val="000000" w:themeColor="text1"/>
+          <w:sz w:val="28"/>
+          <w:szCs w:val="28"/>
+        </w:rPr>
+        <w:t xml:space="preserve">issue related to </w:t>
+      </w:r>
+      <w:proofErr w:type="spellStart"/>
+      <w:r>
+        <w:rPr>
+          <w:color w:val="000000" w:themeColor="text1"/>
+          <w:sz w:val="28"/>
+          <w:szCs w:val="28"/>
+        </w:rPr>
+        <w:t>aab</w:t>
+      </w:r>
+      <w:proofErr w:type="spellEnd"/>
+      <w:r>
+        <w:rPr>
+          <w:color w:val="000000" w:themeColor="text1"/>
+          <w:sz w:val="28"/>
+          <w:szCs w:val="28"/>
+        </w:rPr>
+        <w:t xml:space="preserve"> file</w:t>
+      </w:r>
+    </w:p>
+    <w:p>
+      <w:pPr>
+        <w:rPr>
+          <w:color w:val="000000" w:themeColor="text1"/>
+          <w:sz w:val="28"/>
+          <w:szCs w:val="28"/>
+        </w:rPr>
+      </w:pPr>
+      <w:hyperlink r:id="rId17" w:history="1">
+        <w:r>
+          <w:rPr>
+            <w:rStyle w:val="Hyperlink"/>
+            <w:sz w:val="28"/>
+            <w:szCs w:val="28"/>
+          </w:rPr>
+          <w:t>https://stackoverflow.com/questions/52507156/your-android-app-bundle-is-signed-with-the-wrong-key-ensure-that-your-app-bundl</w:t>
+        </w:r>
+      </w:hyperlink>
+    </w:p>
+    <w:p>
+      <w:pPr>
+        <w:rPr>
+          <w:color w:val="000000" w:themeColor="text1"/>
+          <w:sz w:val="28"/>
+          <w:szCs w:val="28"/>
+        </w:rPr>
+      </w:pPr>
+    </w:p>
+    <w:p>
+      <w:pPr>
+        <w:rPr>
+          <w:color w:val="000000" w:themeColor="text1"/>
+          <w:sz w:val="28"/>
+          <w:szCs w:val="28"/>
+        </w:rPr>
+      </w:pPr>
+    </w:p>
+    <w:p>
+      <w:pPr>
+        <w:rPr>
+          <w:color w:val="000000" w:themeColor="text1"/>
+          <w:sz w:val="28"/>
+          <w:szCs w:val="28"/>
+        </w:rPr>
+      </w:pPr>
+    </w:p>
+    <w:p>
+      <w:pPr>
+        <w:rPr>
+          <w:color w:val="000000" w:themeColor="text1"/>
+          <w:sz w:val="28"/>
+          <w:szCs w:val="28"/>
+        </w:rPr>
+      </w:pPr>
+    </w:p>
+    <w:p>
+      <w:pPr>
+        <w:pStyle w:val="HTMLPreformatted"/>
+        <w:shd w:val="clear" w:color="auto" w:fill="2B2B2B"/>
+        <w:rPr>
+          <w:b/>
+          <w:bCs/>
+          <w:color w:val="A9B7C6"/>
+        </w:rPr>
+      </w:pPr>
+      <w:r>
+        <w:rPr>
+          <w:color w:val="A9B7C6"/>
+        </w:rPr>
+        <w:t xml:space="preserve">release </w:t>
+      </w:r>
+      <w:r>
+        <w:rPr>
+          <w:b/>
+          <w:bCs/>
+          <w:color w:val="A9B7C6"/>
+        </w:rPr>
+        <w:t>{</w:t>
+      </w:r>
+      <w:r>
+        <w:rPr>
+          <w:b/>
+          <w:bCs/>
+          <w:color w:val="A9B7C6"/>
+        </w:rPr>
+        <w:br/>
+        <w:t xml:space="preserve">    </w:t>
+      </w:r>
+      <w:r>
+        <w:rPr>
+          <w:color w:val="A9B7C6"/>
+        </w:rPr>
+        <w:t xml:space="preserve">keyAlias </w:t>
+      </w:r>
+      <w:r>
+        <w:rPr>
+          <w:color w:val="6A8759"/>
+        </w:rPr>
+        <w:t>'bmaresearch'</w:t>
+      </w:r>
+      <w:r>
+        <w:rPr>
+          <w:color w:val="6A8759"/>
+        </w:rPr>
+        <w:br/>
+        <w:t xml:space="preserve">    </w:t>
+      </w:r>
+      <w:r>
+        <w:rPr>
+          <w:color w:val="A9B7C6"/>
+        </w:rPr>
+        <w:t xml:space="preserve">keyPassword </w:t>
+      </w:r>
+      <w:r>
+        <w:rPr>
+          <w:color w:val="6A8759"/>
+        </w:rPr>
+        <w:t>'BMA1234'</w:t>
+      </w:r>
+      <w:r>
+        <w:rPr>
+          <w:color w:val="6A8759"/>
+        </w:rPr>
+        <w:br/>
+        <w:t xml:space="preserve">    </w:t>
+      </w:r>
+      <w:r>
+        <w:rPr>
+          <w:color w:val="A9B7C6"/>
+        </w:rPr>
+        <w:t>storeFile file(</w:t>
+      </w:r>
+      <w:r>
+        <w:rPr>
+          <w:color w:val="6A8759"/>
+        </w:rPr>
+        <w:t>'/Users/bmacapital/Desktop/Development/Clone/bmaresearch.jks'</w:t>
+      </w:r>
+      <w:r>
+        <w:rPr>
+          <w:color w:val="A9B7C6"/>
+        </w:rPr>
+        <w:t>)</w:t>
+      </w:r>
+      <w:r>
+        <w:rPr>
+          <w:color w:val="A9B7C6"/>
+        </w:rPr>
+        <w:br/>
+        <w:t xml:space="preserve">    storePassword </w:t>
+      </w:r>
+      <w:r>
+        <w:rPr>
+          <w:color w:val="6A8759"/>
+        </w:rPr>
+        <w:t>'BMA1234'</w:t>
+      </w:r>
+      <w:r>
+        <w:rPr>
+          <w:color w:val="6A8759"/>
+        </w:rPr>
+        <w:br/>
+      </w:r>
+      <w:r>
+        <w:rPr>
+          <w:b/>
+          <w:bCs/>
+          <w:color w:val="A9B7C6"/>
+        </w:rPr>
+        <w:t>}</w:t>
+      </w:r>
+    </w:p>
+    <w:p>
+      <w:pPr>
+        <w:rPr>
+          <w:color w:val="000000" w:themeColor="text1"/>
+          <w:sz w:val="28"/>
+          <w:szCs w:val="28"/>
+        </w:rPr>
+      </w:pPr>
+    </w:p>
+    <w:p>
+      <w:pPr>
+        <w:rPr>
+          <w:color w:val="000000" w:themeColor="text1"/>
+          <w:sz w:val="28"/>
+          <w:szCs w:val="28"/>
+        </w:rPr>
+      </w:pPr>
+    </w:p>
+    <w:p>
+      <w:r>
+        <w:t xml:space="preserve">agar </w:t>
+      </w:r>
+      <w:proofErr w:type="spellStart"/>
+      <w:r>
+        <w:t>jks</w:t>
+      </w:r>
+      <w:proofErr w:type="spellEnd"/>
+      <w:r>
+        <w:t xml:space="preserve"> key m</w:t>
+      </w:r>
+    </w:p>
+    <w:p>
+      <w:pPr>
+        <w:rPr>
+          <w:color w:val="000000" w:themeColor="text1"/>
+        </w:rPr>
+      </w:pPr>
+      <w:hyperlink r:id="rId18" w:history="1">
+        <w:r>
+          <w:rPr>
+            <w:rStyle w:val="Hyperlink"/>
+          </w:rPr>
+          <w:t>https://stackoverflow.com/questions/52507156/your-android-app-bundle-is-signed-with-the-wrong-key-ensure-that-your-app-bundl</w:t>
+        </w:r>
+      </w:hyperlink>
+    </w:p>
     <w:p>
       <w:pPr>
         <w:rPr>
@@ -2805,6 +3475,61 @@
       <w:pPr>
         <w:jc w:val="center"/>
       </w:pPr>
+    </w:p>
+    <w:p>
+      <w:pPr>
+        <w:jc w:val="center"/>
+      </w:pPr>
+      <w:proofErr w:type="spellStart"/>
+      <w:r>
+        <w:t>keytool</w:t>
+      </w:r>
+      <w:proofErr w:type="spellEnd"/>
+      <w:r>
+        <w:t xml:space="preserve"> -export -</w:t>
+      </w:r>
+      <w:proofErr w:type="spellStart"/>
+      <w:r>
+        <w:t>rfc</w:t>
+      </w:r>
+      <w:proofErr w:type="spellEnd"/>
+      <w:r>
+        <w:t xml:space="preserve"> -alias </w:t>
+      </w:r>
+      <w:proofErr w:type="spellStart"/>
+      <w:proofErr w:type="gramStart"/>
+      <w:r>
+        <w:t>bma</w:t>
+      </w:r>
+      <w:proofErr w:type="spellEnd"/>
+      <w:r>
+        <w:t xml:space="preserve">  -</w:t>
+      </w:r>
+      <w:proofErr w:type="gramEnd"/>
+      <w:r>
+        <w:t xml:space="preserve">file </w:t>
+      </w:r>
+      <w:proofErr w:type="spellStart"/>
+      <w:r>
+        <w:t>upload_certificate.pem</w:t>
+      </w:r>
+      <w:proofErr w:type="spellEnd"/>
+      <w:r>
+        <w:t xml:space="preserve"> -keystore /Users/</w:t>
+      </w:r>
+      <w:proofErr w:type="spellStart"/>
+      <w:r>
+        <w:t>bmacapital</w:t>
+      </w:r>
+      <w:proofErr w:type="spellEnd"/>
+      <w:r>
+        <w:t>/Desktop/Development/Clone/</w:t>
+      </w:r>
+      <w:proofErr w:type="spellStart"/>
+      <w:r>
+        <w:t>bma.jks</w:t>
+      </w:r>
+      <w:proofErr w:type="spellEnd"/>
     </w:p>
     <w:p>
       <w:pPr>

</xml_diff>